<commit_message>
removed the need to create the data directory and subdirectories.
</commit_message>
<xml_diff>
--- a/docs/Installation Instructions for Linux.docx
+++ b/docs/Installation Instructions for Linux.docx
@@ -8,8 +8,6 @@
         <w:widowControl w:val="0"/>
         <w:jc w:val="center"/>
       </w:pPr>
-      <w:bookmarkStart w:id="0" w:name="_GoBack"/>
-      <w:bookmarkEnd w:id="0"/>
       <w:r>
         <w:rPr>
           <w:sz w:val="36"/>
@@ -46,7 +44,21 @@
         <w:rPr>
           <w:sz w:val="36"/>
         </w:rPr>
-        <w:t xml:space="preserve"> Materials Data Curation System</w:t>
+        <w:t xml:space="preserve"> Materials Data </w:t>
+      </w:r>
+      <w:proofErr w:type="spellStart"/>
+      <w:r>
+        <w:rPr>
+          <w:sz w:val="36"/>
+        </w:rPr>
+        <w:t>Curation</w:t>
+      </w:r>
+      <w:proofErr w:type="spellEnd"/>
+      <w:r>
+        <w:rPr>
+          <w:sz w:val="36"/>
+        </w:rPr>
+        <w:t xml:space="preserve"> System</w:t>
       </w:r>
     </w:p>
     <w:p>
@@ -231,7 +243,15 @@
       </w:r>
       <w:proofErr w:type="gramEnd"/>
       <w:r>
-        <w:t xml:space="preserve"> xzf Python-2.7.2.tgz</w:t>
+        <w:t xml:space="preserve"> </w:t>
+      </w:r>
+      <w:proofErr w:type="spellStart"/>
+      <w:r>
+        <w:t>xzf</w:t>
+      </w:r>
+      <w:proofErr w:type="spellEnd"/>
+      <w:r>
+        <w:t xml:space="preserve"> Python-2.7.2.tgz</w:t>
       </w:r>
     </w:p>
     <w:p>
@@ -252,7 +272,15 @@
       </w:r>
       <w:proofErr w:type="gramEnd"/>
       <w:r>
-        <w:t>configure (if Mac pop-up prompts for gcc Mac package, click on Install, and run again)</w:t>
+        <w:t xml:space="preserve">configure (if Mac pop-up prompts for </w:t>
+      </w:r>
+      <w:proofErr w:type="spellStart"/>
+      <w:r>
+        <w:t>gcc</w:t>
+      </w:r>
+      <w:proofErr w:type="spellEnd"/>
+      <w:r>
+        <w:t xml:space="preserve"> Mac package, click on Install, and run again)</w:t>
       </w:r>
     </w:p>
     <w:p>
@@ -265,7 +293,31 @@
       </w:r>
       <w:proofErr w:type="gramEnd"/>
       <w:r>
-        <w:t xml:space="preserve"> altinstall prefix=~/usr/local exec-prefix=~/usr/local</w:t>
+        <w:t xml:space="preserve"> </w:t>
+      </w:r>
+      <w:proofErr w:type="spellStart"/>
+      <w:r>
+        <w:t>altinstall</w:t>
+      </w:r>
+      <w:proofErr w:type="spellEnd"/>
+      <w:r>
+        <w:t xml:space="preserve"> prefix=~/</w:t>
+      </w:r>
+      <w:proofErr w:type="spellStart"/>
+      <w:r>
+        <w:t>usr</w:t>
+      </w:r>
+      <w:proofErr w:type="spellEnd"/>
+      <w:r>
+        <w:t>/local exec-prefix=~/</w:t>
+      </w:r>
+      <w:proofErr w:type="spellStart"/>
+      <w:r>
+        <w:t>usr</w:t>
+      </w:r>
+      <w:proofErr w:type="spellEnd"/>
+      <w:r>
+        <w:t>/local</w:t>
       </w:r>
     </w:p>
     <w:p>
@@ -278,7 +330,15 @@
       </w:r>
       <w:proofErr w:type="gramEnd"/>
       <w:r>
-        <w:t xml:space="preserve"> python='~/usr/local/bin/python2.7'</w:t>
+        <w:t xml:space="preserve"> python='~/</w:t>
+      </w:r>
+      <w:proofErr w:type="spellStart"/>
+      <w:r>
+        <w:t>usr</w:t>
+      </w:r>
+      <w:proofErr w:type="spellEnd"/>
+      <w:r>
+        <w:t>/local/bin/python2.7'</w:t>
       </w:r>
     </w:p>
     <w:p>
@@ -354,20 +414,36 @@
       </w:r>
       <w:proofErr w:type="gramEnd"/>
       <w:r>
-        <w:t xml:space="preserve"> pip=~/usr/local/bin/pip</w:t>
-      </w:r>
-    </w:p>
-    <w:p>
-      <w:pPr>
-        <w:widowControl w:val="0"/>
-      </w:pPr>
-    </w:p>
-    <w:p>
-      <w:pPr>
-        <w:widowControl w:val="0"/>
-      </w:pPr>
-      <w:r>
-        <w:t>Any installed package via pip will now go under your '~/usr/local/lib/python2.7/site-packages' directory.</w:t>
+        <w:t xml:space="preserve"> pip=~/</w:t>
+      </w:r>
+      <w:proofErr w:type="spellStart"/>
+      <w:r>
+        <w:t>usr</w:t>
+      </w:r>
+      <w:proofErr w:type="spellEnd"/>
+      <w:r>
+        <w:t>/local/bin/pip</w:t>
+      </w:r>
+    </w:p>
+    <w:p>
+      <w:pPr>
+        <w:widowControl w:val="0"/>
+      </w:pPr>
+    </w:p>
+    <w:p>
+      <w:pPr>
+        <w:widowControl w:val="0"/>
+      </w:pPr>
+      <w:r>
+        <w:t>Any installed package via pip will now go under your '~/</w:t>
+      </w:r>
+      <w:proofErr w:type="spellStart"/>
+      <w:r>
+        <w:t>usr</w:t>
+      </w:r>
+      <w:proofErr w:type="spellEnd"/>
+      <w:r>
+        <w:t>/local/lib/python2.7/site-packages' directory.</w:t>
       </w:r>
     </w:p>
     <w:p>
@@ -407,9 +483,14 @@
       <w:pPr>
         <w:widowControl w:val="0"/>
       </w:pPr>
-      <w:proofErr w:type="gramStart"/>
-      <w:r>
-        <w:t>Debian, Ubuntu, etc.</w:t>
+      <w:proofErr w:type="spellStart"/>
+      <w:proofErr w:type="gramStart"/>
+      <w:r>
+        <w:t>Debian</w:t>
+      </w:r>
+      <w:proofErr w:type="spellEnd"/>
+      <w:r>
+        <w:t>, Ubuntu, etc.</w:t>
       </w:r>
       <w:proofErr w:type="gramEnd"/>
       <w:r>
@@ -420,10 +501,12 @@
       <w:pPr>
         <w:widowControl w:val="0"/>
       </w:pPr>
+      <w:proofErr w:type="spellStart"/>
       <w:proofErr w:type="gramStart"/>
       <w:r>
         <w:t>sudo</w:t>
       </w:r>
+      <w:proofErr w:type="spellEnd"/>
       <w:proofErr w:type="gramEnd"/>
       <w:r>
         <w:t xml:space="preserve"> apt-get install openjdk-7-jdk </w:t>
@@ -446,10 +529,12 @@
       <w:pPr>
         <w:widowControl w:val="0"/>
       </w:pPr>
+      <w:proofErr w:type="spellStart"/>
       <w:proofErr w:type="gramStart"/>
       <w:r>
         <w:t>su</w:t>
       </w:r>
+      <w:proofErr w:type="spellEnd"/>
       <w:proofErr w:type="gramEnd"/>
       <w:r>
         <w:t xml:space="preserve"> -c "yum install java-1.7.0-openjdk-devel"</w:t>
@@ -490,7 +575,15 @@
       </w:r>
       <w:proofErr w:type="gramEnd"/>
       <w:r>
-        <w:t xml:space="preserve"> requires setuptools and it </w:t>
+        <w:t xml:space="preserve"> requires </w:t>
+      </w:r>
+      <w:proofErr w:type="spellStart"/>
+      <w:r>
+        <w:t>setuptools</w:t>
+      </w:r>
+      <w:proofErr w:type="spellEnd"/>
+      <w:r>
+        <w:t xml:space="preserve"> and it </w:t>
       </w:r>
       <w:r>
         <w:lastRenderedPageBreak/>
@@ -539,14 +632,21 @@
       <w:pPr>
         <w:widowControl w:val="0"/>
       </w:pPr>
+      <w:proofErr w:type="spellStart"/>
       <w:proofErr w:type="gramStart"/>
       <w:r>
         <w:t>mkdir</w:t>
       </w:r>
-      <w:proofErr w:type="gramEnd"/>
-      <w:r>
-        <w:t xml:space="preserve"> Env</w:t>
-      </w:r>
+      <w:proofErr w:type="spellEnd"/>
+      <w:proofErr w:type="gramEnd"/>
+      <w:r>
+        <w:t xml:space="preserve"> </w:t>
+      </w:r>
+      <w:proofErr w:type="spellStart"/>
+      <w:r>
+        <w:t>Env</w:t>
+      </w:r>
+      <w:proofErr w:type="spellEnd"/>
     </w:p>
     <w:p>
       <w:pPr>
@@ -558,7 +658,15 @@
       </w:r>
       <w:proofErr w:type="gramEnd"/>
       <w:r>
-        <w:t xml:space="preserve"> install virtualenvwrapper  (</w:t>
+        <w:t xml:space="preserve"> install </w:t>
+      </w:r>
+      <w:proofErr w:type="spellStart"/>
+      <w:r>
+        <w:t>virtualenvwrapper</w:t>
+      </w:r>
+      <w:proofErr w:type="spellEnd"/>
+      <w:r>
+        <w:t xml:space="preserve">  (</w:t>
       </w:r>
       <w:hyperlink r:id="rId14">
         <w:r>
@@ -583,17 +691,24 @@
       </w:r>
       <w:proofErr w:type="gramEnd"/>
       <w:r>
-        <w:t xml:space="preserve"> WORKON_HOME=~/Develop/Envs</w:t>
-      </w:r>
-    </w:p>
-    <w:p>
-      <w:pPr>
-        <w:widowControl w:val="0"/>
-      </w:pPr>
+        <w:t xml:space="preserve"> WORKON_HOME=~/Develop/</w:t>
+      </w:r>
+      <w:proofErr w:type="spellStart"/>
+      <w:r>
+        <w:t>Envs</w:t>
+      </w:r>
+      <w:proofErr w:type="spellEnd"/>
+    </w:p>
+    <w:p>
+      <w:pPr>
+        <w:widowControl w:val="0"/>
+      </w:pPr>
+      <w:proofErr w:type="spellStart"/>
       <w:proofErr w:type="gramStart"/>
       <w:r>
         <w:t>mkdir</w:t>
       </w:r>
+      <w:proofErr w:type="spellEnd"/>
       <w:proofErr w:type="gramEnd"/>
       <w:r>
         <w:t xml:space="preserve"> -p $WORKON_HOME</w:t>
@@ -616,6 +731,7 @@
       <w:pPr>
         <w:widowControl w:val="0"/>
       </w:pPr>
+      <w:proofErr w:type="spellStart"/>
       <w:proofErr w:type="gramStart"/>
       <w:r>
         <w:rPr>
@@ -623,10 +739,16 @@
         </w:rPr>
         <w:t>mkvirtualenv</w:t>
       </w:r>
-      <w:proofErr w:type="gramEnd"/>
-      <w:r>
-        <w:t xml:space="preserve"> mgi</w:t>
-      </w:r>
+      <w:proofErr w:type="spellEnd"/>
+      <w:proofErr w:type="gramEnd"/>
+      <w:r>
+        <w:t xml:space="preserve"> </w:t>
+      </w:r>
+      <w:proofErr w:type="spellStart"/>
+      <w:r>
+        <w:t>mgi</w:t>
+      </w:r>
+      <w:proofErr w:type="spellEnd"/>
     </w:p>
     <w:p>
       <w:pPr>
@@ -641,20 +763,50 @@
         <w:rPr>
           <w:b/>
         </w:rPr>
-        <w:t>For MongoDB (in a new terminal):</w:t>
-      </w:r>
-    </w:p>
-    <w:p>
-      <w:pPr>
-        <w:widowControl w:val="0"/>
-      </w:pPr>
-    </w:p>
-    <w:p>
-      <w:pPr>
-        <w:widowControl w:val="0"/>
-      </w:pPr>
-      <w:r>
-        <w:t>cd ~/Develop/Workspaces/mgi/mdcs/</w:t>
+        <w:t xml:space="preserve">For </w:t>
+      </w:r>
+      <w:proofErr w:type="spellStart"/>
+      <w:r>
+        <w:rPr>
+          <w:b/>
+        </w:rPr>
+        <w:t>MongoDB</w:t>
+      </w:r>
+      <w:proofErr w:type="spellEnd"/>
+      <w:r>
+        <w:rPr>
+          <w:b/>
+        </w:rPr>
+        <w:t xml:space="preserve"> (in a new terminal):</w:t>
+      </w:r>
+    </w:p>
+    <w:p>
+      <w:pPr>
+        <w:widowControl w:val="0"/>
+      </w:pPr>
+    </w:p>
+    <w:p>
+      <w:pPr>
+        <w:widowControl w:val="0"/>
+      </w:pPr>
+      <w:r>
+        <w:t>cd ~/Develop/Workspaces/</w:t>
+      </w:r>
+      <w:proofErr w:type="spellStart"/>
+      <w:r>
+        <w:t>mgi</w:t>
+      </w:r>
+      <w:proofErr w:type="spellEnd"/>
+      <w:r>
+        <w:t>/</w:t>
+      </w:r>
+      <w:proofErr w:type="spellStart"/>
+      <w:r>
+        <w:t>mdcs</w:t>
+      </w:r>
+      <w:proofErr w:type="spellEnd"/>
+      <w:r>
+        <w:t>/</w:t>
       </w:r>
     </w:p>
     <w:p>
@@ -672,8 +824,13 @@
       </w:r>
       <w:proofErr w:type="gramEnd"/>
       <w:r>
-        <w:t xml:space="preserve"> WORKON_HOME=~/Develop/Envs</w:t>
-      </w:r>
+        <w:t xml:space="preserve"> WORKON_HOME=~/Develop/</w:t>
+      </w:r>
+      <w:proofErr w:type="spellStart"/>
+      <w:r>
+        <w:t>Envs</w:t>
+      </w:r>
+      <w:proofErr w:type="spellEnd"/>
     </w:p>
     <w:p>
       <w:pPr>
@@ -692,99 +849,92 @@
       <w:pPr>
         <w:widowControl w:val="0"/>
       </w:pPr>
+      <w:proofErr w:type="spellStart"/>
       <w:proofErr w:type="gramStart"/>
       <w:r>
         <w:t>workon</w:t>
       </w:r>
-      <w:proofErr w:type="gramEnd"/>
-      <w:r>
-        <w:t xml:space="preserve"> mgi</w:t>
-      </w:r>
-    </w:p>
-    <w:p>
-      <w:pPr>
-        <w:widowControl w:val="0"/>
-      </w:pPr>
-    </w:p>
-    <w:p>
-      <w:pPr>
-        <w:widowControl w:val="0"/>
-      </w:pPr>
-      <w:r>
-        <w:t>cd &lt;PROJECT PATH&gt;\mdcs</w:t>
-      </w:r>
-    </w:p>
-    <w:p>
-      <w:pPr>
-        <w:widowControl w:val="0"/>
-      </w:pPr>
-      <w:proofErr w:type="gramStart"/>
-      <w:r>
-        <w:t>mkdir</w:t>
-      </w:r>
-      <w:proofErr w:type="gramEnd"/>
-      <w:r>
-        <w:t xml:space="preserve"> data</w:t>
-      </w:r>
-    </w:p>
-    <w:p>
-      <w:pPr>
-        <w:widowControl w:val="0"/>
-      </w:pPr>
-      <w:r>
-        <w:t>cd data</w:t>
-      </w:r>
-    </w:p>
-    <w:p>
-      <w:pPr>
-        <w:widowControl w:val="0"/>
-      </w:pPr>
-      <w:proofErr w:type="gramStart"/>
-      <w:r>
-        <w:t>mkdir</w:t>
-      </w:r>
-      <w:proofErr w:type="gramEnd"/>
-      <w:r>
-        <w:t xml:space="preserve"> ts</w:t>
-      </w:r>
-    </w:p>
-    <w:p>
-      <w:pPr>
-        <w:widowControl w:val="0"/>
-      </w:pPr>
-      <w:proofErr w:type="gramStart"/>
-      <w:r>
-        <w:t>mkdir</w:t>
-      </w:r>
-      <w:proofErr w:type="gramEnd"/>
-      <w:r>
-        <w:t xml:space="preserve"> db</w:t>
-      </w:r>
-    </w:p>
-    <w:p>
-      <w:pPr>
-        <w:widowControl w:val="0"/>
-      </w:pPr>
-    </w:p>
-    <w:p>
-      <w:pPr>
-        <w:widowControl w:val="0"/>
-      </w:pPr>
-      <w:r>
-        <w:t>Run MongoDB:</w:t>
-      </w:r>
-    </w:p>
-    <w:p>
-      <w:pPr>
-        <w:widowControl w:val="0"/>
-      </w:pPr>
+      <w:proofErr w:type="spellEnd"/>
+      <w:proofErr w:type="gramEnd"/>
+      <w:r>
+        <w:t xml:space="preserve"> </w:t>
+      </w:r>
+      <w:proofErr w:type="spellStart"/>
+      <w:r>
+        <w:t>mgi</w:t>
+      </w:r>
+      <w:proofErr w:type="spellEnd"/>
+    </w:p>
+    <w:p>
+      <w:pPr>
+        <w:widowControl w:val="0"/>
+      </w:pPr>
+    </w:p>
+    <w:p>
+      <w:pPr>
+        <w:widowControl w:val="0"/>
+      </w:pPr>
+      <w:r>
+        <w:t>cd &lt;PROJECT PATH&gt;\</w:t>
+      </w:r>
+      <w:proofErr w:type="spellStart"/>
+      <w:r>
+        <w:t>mdcs</w:t>
+      </w:r>
+      <w:proofErr w:type="spellEnd"/>
+    </w:p>
+    <w:p>
+      <w:pPr>
+        <w:widowControl w:val="0"/>
+      </w:pPr>
+      <w:bookmarkStart w:id="0" w:name="_GoBack"/>
+      <w:bookmarkEnd w:id="0"/>
+    </w:p>
+    <w:p>
+      <w:pPr>
+        <w:widowControl w:val="0"/>
+      </w:pPr>
+      <w:r>
+        <w:t xml:space="preserve">Run </w:t>
+      </w:r>
+      <w:proofErr w:type="spellStart"/>
+      <w:r>
+        <w:t>MongoDB</w:t>
+      </w:r>
+      <w:proofErr w:type="spellEnd"/>
+      <w:r>
+        <w:t>:</w:t>
+      </w:r>
+    </w:p>
+    <w:p>
+      <w:pPr>
+        <w:widowControl w:val="0"/>
+      </w:pPr>
+      <w:proofErr w:type="spellStart"/>
       <w:proofErr w:type="gramStart"/>
       <w:r>
         <w:t>mongod</w:t>
       </w:r>
-      <w:proofErr w:type="gramEnd"/>
-      <w:r>
-        <w:t xml:space="preserve"> --dbpath data/db/</w:t>
+      <w:proofErr w:type="spellEnd"/>
+      <w:proofErr w:type="gramEnd"/>
+      <w:r>
+        <w:t xml:space="preserve"> --</w:t>
+      </w:r>
+      <w:proofErr w:type="spellStart"/>
+      <w:r>
+        <w:t>dbpath</w:t>
+      </w:r>
+      <w:proofErr w:type="spellEnd"/>
+      <w:r>
+        <w:t xml:space="preserve"> data/</w:t>
+      </w:r>
+      <w:proofErr w:type="spellStart"/>
+      <w:r>
+        <w:t>db</w:t>
+      </w:r>
+      <w:proofErr w:type="spellEnd"/>
+      <w:r>
+        <w:t>/</w:t>
       </w:r>
     </w:p>
     <w:p>
@@ -813,7 +963,23 @@
         <w:widowControl w:val="0"/>
       </w:pPr>
       <w:r>
-        <w:t>cd ~/Develop/Workspaces/mgi/mdcs/</w:t>
+        <w:t>cd ~/Develop/Workspaces/</w:t>
+      </w:r>
+      <w:proofErr w:type="spellStart"/>
+      <w:r>
+        <w:t>mgi</w:t>
+      </w:r>
+      <w:proofErr w:type="spellEnd"/>
+      <w:r>
+        <w:t>/</w:t>
+      </w:r>
+      <w:proofErr w:type="spellStart"/>
+      <w:r>
+        <w:t>mdcs</w:t>
+      </w:r>
+      <w:proofErr w:type="spellEnd"/>
+      <w:r>
+        <w:t>/</w:t>
       </w:r>
     </w:p>
     <w:p>
@@ -831,8 +997,13 @@
       </w:r>
       <w:proofErr w:type="gramEnd"/>
       <w:r>
-        <w:t xml:space="preserve"> WORKON_HOME=~/Develop/Envs</w:t>
-      </w:r>
+        <w:t xml:space="preserve"> WORKON_HOME=~/Develop/</w:t>
+      </w:r>
+      <w:proofErr w:type="spellStart"/>
+      <w:r>
+        <w:t>Envs</w:t>
+      </w:r>
+      <w:proofErr w:type="spellEnd"/>
     </w:p>
     <w:p>
       <w:pPr>
@@ -851,14 +1022,21 @@
       <w:pPr>
         <w:widowControl w:val="0"/>
       </w:pPr>
+      <w:proofErr w:type="spellStart"/>
       <w:proofErr w:type="gramStart"/>
       <w:r>
         <w:t>workon</w:t>
       </w:r>
-      <w:proofErr w:type="gramEnd"/>
-      <w:r>
-        <w:t xml:space="preserve"> mgi</w:t>
-      </w:r>
+      <w:proofErr w:type="spellEnd"/>
+      <w:proofErr w:type="gramEnd"/>
+      <w:r>
+        <w:t xml:space="preserve"> </w:t>
+      </w:r>
+      <w:proofErr w:type="spellStart"/>
+      <w:r>
+        <w:t>mgi</w:t>
+      </w:r>
+      <w:proofErr w:type="spellEnd"/>
     </w:p>
     <w:p>
       <w:pPr>
@@ -891,20 +1069,43 @@
         <w:widowControl w:val="0"/>
       </w:pPr>
       <w:r>
-        <w:t>cd &lt;PROJECT PATH&gt;/mdcs/rdf</w:t>
-      </w:r>
-    </w:p>
-    <w:p>
-      <w:pPr>
-        <w:widowControl w:val="0"/>
-      </w:pPr>
+        <w:t>cd &lt;PROJECT PATH&gt;/</w:t>
+      </w:r>
+      <w:proofErr w:type="spellStart"/>
+      <w:r>
+        <w:t>mdcs</w:t>
+      </w:r>
+      <w:proofErr w:type="spellEnd"/>
+      <w:r>
+        <w:t>/</w:t>
+      </w:r>
+      <w:proofErr w:type="spellStart"/>
+      <w:r>
+        <w:t>rdf</w:t>
+      </w:r>
+      <w:proofErr w:type="spellEnd"/>
+    </w:p>
+    <w:p>
+      <w:pPr>
+        <w:widowControl w:val="0"/>
+      </w:pPr>
+      <w:proofErr w:type="spellStart"/>
       <w:proofErr w:type="gramStart"/>
       <w:r>
         <w:t>javac</w:t>
       </w:r>
-      <w:proofErr w:type="gramEnd"/>
-      <w:r>
-        <w:t xml:space="preserve"> -classpath "lib/*" RdfServer.java SparqlServer.java JenaServers.java</w:t>
+      <w:proofErr w:type="spellEnd"/>
+      <w:proofErr w:type="gramEnd"/>
+      <w:r>
+        <w:t xml:space="preserve"> -</w:t>
+      </w:r>
+      <w:proofErr w:type="spellStart"/>
+      <w:r>
+        <w:t>classpath</w:t>
+      </w:r>
+      <w:proofErr w:type="spellEnd"/>
+      <w:r>
+        <w:t xml:space="preserve"> "lib/*" RdfServer.java SparqlServer.java JenaServers.java</w:t>
       </w:r>
     </w:p>
     <w:p>
@@ -917,45 +1118,247 @@
       </w:r>
       <w:proofErr w:type="gramEnd"/>
       <w:r>
-        <w:t xml:space="preserve"> -cp ".:lib/*" JenaServers -rdfserver_endpoint 'tcp://127.0.0.1:5555' -sparqlserver_endpoint 'tcp://127.0.0.1:5556' -tdb_directory '/Users/ssy/Develop/Workspaces/mgi/mdcs/data/ts' -</w:t>
-      </w:r>
+        <w:t xml:space="preserve"> -</w:t>
+      </w:r>
+      <w:proofErr w:type="spellStart"/>
+      <w:r>
+        <w:t>cp</w:t>
+      </w:r>
+      <w:proofErr w:type="spellEnd"/>
+      <w:r>
+        <w:t xml:space="preserve"> ".:lib/*" </w:t>
+      </w:r>
+      <w:proofErr w:type="spellStart"/>
+      <w:r>
+        <w:t>JenaServers</w:t>
+      </w:r>
+      <w:proofErr w:type="spellEnd"/>
+      <w:r>
+        <w:t xml:space="preserve"> -</w:t>
+      </w:r>
+      <w:proofErr w:type="spellStart"/>
+      <w:r>
+        <w:t>rdfserver_endpoint</w:t>
+      </w:r>
+      <w:proofErr w:type="spellEnd"/>
+      <w:r>
+        <w:t xml:space="preserve"> '</w:t>
+      </w:r>
+      <w:proofErr w:type="spellStart"/>
+      <w:r>
+        <w:t>tcp</w:t>
+      </w:r>
+      <w:proofErr w:type="spellEnd"/>
+      <w:r>
+        <w:t>://127.0.0.1:5555' -</w:t>
+      </w:r>
+      <w:proofErr w:type="spellStart"/>
+      <w:r>
+        <w:t>sparqlserver_endpoint</w:t>
+      </w:r>
+      <w:proofErr w:type="spellEnd"/>
+      <w:r>
+        <w:t xml:space="preserve"> '</w:t>
+      </w:r>
+      <w:proofErr w:type="spellStart"/>
+      <w:r>
+        <w:t>tcp</w:t>
+      </w:r>
+      <w:proofErr w:type="spellEnd"/>
+      <w:r>
+        <w:t>://127.0.0.1:5556' -</w:t>
+      </w:r>
+      <w:proofErr w:type="spellStart"/>
+      <w:r>
+        <w:t>tdb_directory</w:t>
+      </w:r>
+      <w:proofErr w:type="spellEnd"/>
+      <w:r>
+        <w:t xml:space="preserve"> '/Users/</w:t>
+      </w:r>
+      <w:proofErr w:type="spellStart"/>
+      <w:r>
+        <w:t>ssy</w:t>
+      </w:r>
+      <w:proofErr w:type="spellEnd"/>
+      <w:r>
+        <w:t>/Develop/Workspaces/</w:t>
+      </w:r>
+      <w:proofErr w:type="spellStart"/>
+      <w:r>
+        <w:t>mgi</w:t>
+      </w:r>
+      <w:proofErr w:type="spellEnd"/>
+      <w:r>
+        <w:t>/</w:t>
+      </w:r>
+      <w:proofErr w:type="spellStart"/>
+      <w:r>
+        <w:t>mdcs</w:t>
+      </w:r>
+      <w:proofErr w:type="spellEnd"/>
+      <w:r>
+        <w:t>/data/</w:t>
+      </w:r>
+      <w:proofErr w:type="spellStart"/>
+      <w:r>
+        <w:t>ts'</w:t>
+      </w:r>
+      <w:proofErr w:type="spellEnd"/>
+      <w:r>
+        <w:t xml:space="preserve"> -</w:t>
+      </w:r>
+      <w:proofErr w:type="spellStart"/>
+      <w:r>
+        <w:t>project_uri</w:t>
+      </w:r>
+      <w:proofErr w:type="spellEnd"/>
+      <w:r>
+        <w:t xml:space="preserve"> 'http://www.example.com/'</w:t>
+      </w:r>
+    </w:p>
+    <w:p>
+      <w:pPr>
+        <w:widowControl w:val="0"/>
+      </w:pPr>
+    </w:p>
+    <w:p>
+      <w:pPr>
+        <w:widowControl w:val="0"/>
+      </w:pPr>
+      <w:r>
+        <w:t>Option 2: Run the jar</w:t>
+      </w:r>
+    </w:p>
+    <w:p>
+      <w:pPr>
+        <w:widowControl w:val="0"/>
+      </w:pPr>
+      <w:r>
+        <w:t>cd &lt;PROJECT PATH&gt;/</w:t>
+      </w:r>
+      <w:proofErr w:type="spellStart"/>
+      <w:r>
+        <w:t>mdcs</w:t>
+      </w:r>
+      <w:proofErr w:type="spellEnd"/>
+      <w:r>
+        <w:t>/</w:t>
+      </w:r>
+      <w:proofErr w:type="spellStart"/>
+      <w:r>
+        <w:t>rdf</w:t>
+      </w:r>
+      <w:proofErr w:type="spellEnd"/>
+    </w:p>
+    <w:p>
+      <w:pPr>
+        <w:widowControl w:val="0"/>
+      </w:pPr>
+      <w:proofErr w:type="gramStart"/>
       <w:r>
         <w:lastRenderedPageBreak/>
-        <w:t>project_uri 'http://www.example.com/'</w:t>
-      </w:r>
-    </w:p>
-    <w:p>
-      <w:pPr>
-        <w:widowControl w:val="0"/>
-      </w:pPr>
-    </w:p>
-    <w:p>
-      <w:pPr>
-        <w:widowControl w:val="0"/>
-      </w:pPr>
-      <w:r>
-        <w:t>Option 2: Run the jar</w:t>
-      </w:r>
-    </w:p>
-    <w:p>
-      <w:pPr>
-        <w:widowControl w:val="0"/>
-      </w:pPr>
-      <w:r>
-        <w:t>cd &lt;PROJECT PATH&gt;/mdcs/rdf</w:t>
-      </w:r>
-    </w:p>
-    <w:p>
-      <w:pPr>
-        <w:widowControl w:val="0"/>
-      </w:pPr>
-      <w:proofErr w:type="gramStart"/>
-      <w:r>
         <w:t>java</w:t>
       </w:r>
       <w:proofErr w:type="gramEnd"/>
       <w:r>
-        <w:t xml:space="preserve"> -cp ".:lib/*" JenaServers -rdfserver_endpoint 'tcp://127.0.0.1:5555' -sparqlserver_endpoint 'tcp://127.0.0.1:5556' -tdb_directory '/Users/ssy/Develop/Workspaces/mgi/mdcs/data/ts' -project_uri '</w:t>
+        <w:t xml:space="preserve"> -</w:t>
+      </w:r>
+      <w:proofErr w:type="spellStart"/>
+      <w:r>
+        <w:t>cp</w:t>
+      </w:r>
+      <w:proofErr w:type="spellEnd"/>
+      <w:r>
+        <w:t xml:space="preserve"> ".:lib/*" </w:t>
+      </w:r>
+      <w:proofErr w:type="spellStart"/>
+      <w:r>
+        <w:t>JenaServers</w:t>
+      </w:r>
+      <w:proofErr w:type="spellEnd"/>
+      <w:r>
+        <w:t xml:space="preserve"> -</w:t>
+      </w:r>
+      <w:proofErr w:type="spellStart"/>
+      <w:r>
+        <w:t>rdfserver_endpoint</w:t>
+      </w:r>
+      <w:proofErr w:type="spellEnd"/>
+      <w:r>
+        <w:t xml:space="preserve"> '</w:t>
+      </w:r>
+      <w:proofErr w:type="spellStart"/>
+      <w:r>
+        <w:t>tcp</w:t>
+      </w:r>
+      <w:proofErr w:type="spellEnd"/>
+      <w:r>
+        <w:t>://127.0.0.1:5555' -</w:t>
+      </w:r>
+      <w:proofErr w:type="spellStart"/>
+      <w:r>
+        <w:t>sparqlserver_endpoint</w:t>
+      </w:r>
+      <w:proofErr w:type="spellEnd"/>
+      <w:r>
+        <w:t xml:space="preserve"> '</w:t>
+      </w:r>
+      <w:proofErr w:type="spellStart"/>
+      <w:r>
+        <w:t>tcp</w:t>
+      </w:r>
+      <w:proofErr w:type="spellEnd"/>
+      <w:r>
+        <w:t>://127.0.0.1:5556' -</w:t>
+      </w:r>
+      <w:proofErr w:type="spellStart"/>
+      <w:r>
+        <w:t>tdb_directory</w:t>
+      </w:r>
+      <w:proofErr w:type="spellEnd"/>
+      <w:r>
+        <w:t xml:space="preserve"> '/Users/</w:t>
+      </w:r>
+      <w:proofErr w:type="spellStart"/>
+      <w:r>
+        <w:t>ssy</w:t>
+      </w:r>
+      <w:proofErr w:type="spellEnd"/>
+      <w:r>
+        <w:t>/Develop/Workspaces/</w:t>
+      </w:r>
+      <w:proofErr w:type="spellStart"/>
+      <w:r>
+        <w:t>mgi</w:t>
+      </w:r>
+      <w:proofErr w:type="spellEnd"/>
+      <w:r>
+        <w:t>/</w:t>
+      </w:r>
+      <w:proofErr w:type="spellStart"/>
+      <w:r>
+        <w:t>mdcs</w:t>
+      </w:r>
+      <w:proofErr w:type="spellEnd"/>
+      <w:r>
+        <w:t>/data/</w:t>
+      </w:r>
+      <w:proofErr w:type="spellStart"/>
+      <w:r>
+        <w:t>ts'</w:t>
+      </w:r>
+      <w:proofErr w:type="spellEnd"/>
+      <w:r>
+        <w:t xml:space="preserve"> -</w:t>
+      </w:r>
+      <w:proofErr w:type="spellStart"/>
+      <w:r>
+        <w:t>project_uri</w:t>
+      </w:r>
+      <w:proofErr w:type="spellEnd"/>
+      <w:r>
+        <w:t xml:space="preserve"> '</w:t>
       </w:r>
       <w:hyperlink r:id="rId15">
         <w:r>
@@ -993,15 +1396,36 @@
         <w:widowControl w:val="0"/>
       </w:pPr>
       <w:r>
-        <w:t xml:space="preserve">Exception in thread "main" java.lang.UnsupportedClassVersionError: </w:t>
-      </w:r>
-      <w:proofErr w:type="gramStart"/>
-      <w:r>
-        <w:t>JenaServers :</w:t>
-      </w:r>
-      <w:proofErr w:type="gramEnd"/>
-      <w:r>
-        <w:t xml:space="preserve"> Unsupported major.minor version 52.0</w:t>
+        <w:t xml:space="preserve">Exception in thread "main" </w:t>
+      </w:r>
+      <w:proofErr w:type="spellStart"/>
+      <w:r>
+        <w:t>java.lang.UnsupportedClassVersionError</w:t>
+      </w:r>
+      <w:proofErr w:type="spellEnd"/>
+      <w:r>
+        <w:t xml:space="preserve">: </w:t>
+      </w:r>
+      <w:proofErr w:type="spellStart"/>
+      <w:proofErr w:type="gramStart"/>
+      <w:r>
+        <w:t>JenaServers</w:t>
+      </w:r>
+      <w:proofErr w:type="spellEnd"/>
+      <w:r>
+        <w:t xml:space="preserve"> :</w:t>
+      </w:r>
+      <w:proofErr w:type="gramEnd"/>
+      <w:r>
+        <w:t xml:space="preserve"> Unsupported </w:t>
+      </w:r>
+      <w:proofErr w:type="spellStart"/>
+      <w:r>
+        <w:t>major.minor</w:t>
+      </w:r>
+      <w:proofErr w:type="spellEnd"/>
+      <w:r>
+        <w:t xml:space="preserve"> version 52.0</w:t>
       </w:r>
     </w:p>
     <w:p>
@@ -1033,7 +1457,15 @@
       </w:r>
       <w:proofErr w:type="gramEnd"/>
       <w:r>
-        <w:t xml:space="preserve"> java.lang.ClassLoader.defineClass(ClassLoader.java:634)</w:t>
+        <w:t xml:space="preserve"> </w:t>
+      </w:r>
+      <w:proofErr w:type="spellStart"/>
+      <w:r>
+        <w:t>java.lang.ClassLoader.defineClass</w:t>
+      </w:r>
+      <w:proofErr w:type="spellEnd"/>
+      <w:r>
+        <w:t>(ClassLoader.java:634)</w:t>
       </w:r>
     </w:p>
     <w:p>
@@ -1049,7 +1481,15 @@
       </w:r>
       <w:proofErr w:type="gramEnd"/>
       <w:r>
-        <w:t xml:space="preserve"> java.security.SecureClassLoader.defineClass(SecureClassLoader.java:142)</w:t>
+        <w:t xml:space="preserve"> </w:t>
+      </w:r>
+      <w:proofErr w:type="spellStart"/>
+      <w:r>
+        <w:t>java.security.SecureClassLoader.defineClass</w:t>
+      </w:r>
+      <w:proofErr w:type="spellEnd"/>
+      <w:r>
+        <w:t>(SecureClassLoader.java:142)</w:t>
       </w:r>
     </w:p>
     <w:p>
@@ -1065,7 +1505,15 @@
       </w:r>
       <w:proofErr w:type="gramEnd"/>
       <w:r>
-        <w:t xml:space="preserve"> java.net.URLClassLoader.defineClass(URLClassLoader.java:277)</w:t>
+        <w:t xml:space="preserve"> </w:t>
+      </w:r>
+      <w:proofErr w:type="spellStart"/>
+      <w:r>
+        <w:t>java.net.URLClassLoader.defineClass</w:t>
+      </w:r>
+      <w:proofErr w:type="spellEnd"/>
+      <w:r>
+        <w:t>(URLClassLoader.java:277)</w:t>
       </w:r>
     </w:p>
     <w:p>
@@ -1113,7 +1561,15 @@
       </w:r>
       <w:proofErr w:type="gramEnd"/>
       <w:r>
-        <w:t xml:space="preserve"> java.security.AccessController.doPrivileged(Native Method)</w:t>
+        <w:t xml:space="preserve"> </w:t>
+      </w:r>
+      <w:proofErr w:type="spellStart"/>
+      <w:r>
+        <w:t>java.security.AccessController.doPrivileged</w:t>
+      </w:r>
+      <w:proofErr w:type="spellEnd"/>
+      <w:r>
+        <w:t>(Native Method)</w:t>
       </w:r>
     </w:p>
     <w:p>
@@ -1129,7 +1585,15 @@
       </w:r>
       <w:proofErr w:type="gramEnd"/>
       <w:r>
-        <w:t xml:space="preserve"> java.net.URLClassLoader.findClass(URLClassLoader.java:205)</w:t>
+        <w:t xml:space="preserve"> </w:t>
+      </w:r>
+      <w:proofErr w:type="spellStart"/>
+      <w:r>
+        <w:t>java.net.URLClassLoader.findClass</w:t>
+      </w:r>
+      <w:proofErr w:type="spellEnd"/>
+      <w:r>
+        <w:t>(URLClassLoader.java:205)</w:t>
       </w:r>
     </w:p>
     <w:p>
@@ -1145,7 +1609,15 @@
       </w:r>
       <w:proofErr w:type="gramEnd"/>
       <w:r>
-        <w:t xml:space="preserve"> java.lang.ClassLoader.loadClass(ClassLoader.java:321)</w:t>
+        <w:t xml:space="preserve"> </w:t>
+      </w:r>
+      <w:proofErr w:type="spellStart"/>
+      <w:r>
+        <w:t>java.lang.ClassLoader.loadClass</w:t>
+      </w:r>
+      <w:proofErr w:type="spellEnd"/>
+      <w:r>
+        <w:t>(ClassLoader.java:321)</w:t>
       </w:r>
     </w:p>
     <w:p>
@@ -1161,7 +1633,15 @@
       </w:r>
       <w:proofErr w:type="gramEnd"/>
       <w:r>
-        <w:t xml:space="preserve"> sun.misc.Launcher$AppClassLoader.loadClass(Launcher.java:294)</w:t>
+        <w:t xml:space="preserve"> </w:t>
+      </w:r>
+      <w:proofErr w:type="spellStart"/>
+      <w:r>
+        <w:t>sun.misc.Launcher$AppClassLoader.loadClass</w:t>
+      </w:r>
+      <w:proofErr w:type="spellEnd"/>
+      <w:r>
+        <w:t>(Launcher.java:294)</w:t>
       </w:r>
     </w:p>
     <w:p>
@@ -1177,15 +1657,31 @@
       </w:r>
       <w:proofErr w:type="gramEnd"/>
       <w:r>
-        <w:t xml:space="preserve"> java.lang.ClassLoader.loadClass(ClassLoader.java:266)</w:t>
-      </w:r>
-    </w:p>
-    <w:p>
-      <w:pPr>
-        <w:widowControl w:val="0"/>
-      </w:pPr>
-      <w:r>
-        <w:t>Could not find the main class: JenaServers. Program will exit.</w:t>
+        <w:t xml:space="preserve"> </w:t>
+      </w:r>
+      <w:proofErr w:type="spellStart"/>
+      <w:r>
+        <w:t>java.lang.ClassLoader.loadClass</w:t>
+      </w:r>
+      <w:proofErr w:type="spellEnd"/>
+      <w:r>
+        <w:t>(ClassLoader.java:266)</w:t>
+      </w:r>
+    </w:p>
+    <w:p>
+      <w:pPr>
+        <w:widowControl w:val="0"/>
+      </w:pPr>
+      <w:r>
+        <w:t xml:space="preserve">Could not find the main class: </w:t>
+      </w:r>
+      <w:proofErr w:type="spellStart"/>
+      <w:r>
+        <w:t>JenaServers</w:t>
+      </w:r>
+      <w:proofErr w:type="spellEnd"/>
+      <w:r>
+        <w:t>. Program will exit.</w:t>
       </w:r>
     </w:p>
     <w:p>
@@ -1205,14 +1701,77 @@
       <w:pPr>
         <w:widowControl w:val="0"/>
       </w:pPr>
+      <w:proofErr w:type="spellStart"/>
       <w:proofErr w:type="gramStart"/>
       <w:r>
         <w:t>sh</w:t>
       </w:r>
-      <w:proofErr w:type="gramEnd"/>
-      <w:r>
-        <w:t xml:space="preserve"> fuseki-server --loc=/Users/ssy/Develop/Workaces/mgi2/mgi/mdcs/data/ts /ts</w:t>
-      </w:r>
+      <w:proofErr w:type="spellEnd"/>
+      <w:proofErr w:type="gramEnd"/>
+      <w:r>
+        <w:t xml:space="preserve"> </w:t>
+      </w:r>
+      <w:proofErr w:type="spellStart"/>
+      <w:r>
+        <w:t>fuseki</w:t>
+      </w:r>
+      <w:proofErr w:type="spellEnd"/>
+      <w:r>
+        <w:t>-server --</w:t>
+      </w:r>
+      <w:proofErr w:type="spellStart"/>
+      <w:r>
+        <w:t>loc</w:t>
+      </w:r>
+      <w:proofErr w:type="spellEnd"/>
+      <w:r>
+        <w:t>=/Users/</w:t>
+      </w:r>
+      <w:proofErr w:type="spellStart"/>
+      <w:r>
+        <w:t>ssy</w:t>
+      </w:r>
+      <w:proofErr w:type="spellEnd"/>
+      <w:r>
+        <w:t>/Develop/</w:t>
+      </w:r>
+      <w:proofErr w:type="spellStart"/>
+      <w:r>
+        <w:t>Workaces</w:t>
+      </w:r>
+      <w:proofErr w:type="spellEnd"/>
+      <w:r>
+        <w:t>/mgi2/</w:t>
+      </w:r>
+      <w:proofErr w:type="spellStart"/>
+      <w:r>
+        <w:t>mgi</w:t>
+      </w:r>
+      <w:proofErr w:type="spellEnd"/>
+      <w:r>
+        <w:t>/</w:t>
+      </w:r>
+      <w:proofErr w:type="spellStart"/>
+      <w:r>
+        <w:t>mdcs</w:t>
+      </w:r>
+      <w:proofErr w:type="spellEnd"/>
+      <w:r>
+        <w:t>/data/</w:t>
+      </w:r>
+      <w:proofErr w:type="spellStart"/>
+      <w:r>
+        <w:t>ts</w:t>
+      </w:r>
+      <w:proofErr w:type="spellEnd"/>
+      <w:r>
+        <w:t xml:space="preserve"> /</w:t>
+      </w:r>
+      <w:proofErr w:type="spellStart"/>
+      <w:r>
+        <w:t>ts</w:t>
+      </w:r>
+      <w:proofErr w:type="spellEnd"/>
     </w:p>
     <w:p>
       <w:pPr>
@@ -1227,21 +1786,48 @@
         <w:rPr>
           <w:b/>
         </w:rPr>
-        <w:t>For Django (in a new terminal):</w:t>
-      </w:r>
-    </w:p>
-    <w:p>
-      <w:pPr>
-        <w:widowControl w:val="0"/>
-      </w:pPr>
-    </w:p>
-    <w:p>
-      <w:pPr>
-        <w:widowControl w:val="0"/>
-      </w:pPr>
-      <w:r>
-        <w:t>cd ~/Develop/Workspaces/mgi/mdcs</w:t>
-      </w:r>
+        <w:t xml:space="preserve">For </w:t>
+      </w:r>
+      <w:proofErr w:type="spellStart"/>
+      <w:r>
+        <w:rPr>
+          <w:b/>
+        </w:rPr>
+        <w:t>Django</w:t>
+      </w:r>
+      <w:proofErr w:type="spellEnd"/>
+      <w:r>
+        <w:rPr>
+          <w:b/>
+        </w:rPr>
+        <w:t xml:space="preserve"> (in a new terminal):</w:t>
+      </w:r>
+    </w:p>
+    <w:p>
+      <w:pPr>
+        <w:widowControl w:val="0"/>
+      </w:pPr>
+    </w:p>
+    <w:p>
+      <w:pPr>
+        <w:widowControl w:val="0"/>
+      </w:pPr>
+      <w:r>
+        <w:t>cd ~/Develop/Workspaces/</w:t>
+      </w:r>
+      <w:proofErr w:type="spellStart"/>
+      <w:r>
+        <w:t>mgi</w:t>
+      </w:r>
+      <w:proofErr w:type="spellEnd"/>
+      <w:r>
+        <w:t>/</w:t>
+      </w:r>
+      <w:proofErr w:type="spellStart"/>
+      <w:r>
+        <w:t>mdcs</w:t>
+      </w:r>
+      <w:proofErr w:type="spellEnd"/>
     </w:p>
     <w:p>
       <w:pPr>
@@ -1258,8 +1844,13 @@
       </w:r>
       <w:proofErr w:type="gramEnd"/>
       <w:r>
-        <w:t xml:space="preserve"> WORKON_HOME=~/Develop/Envs</w:t>
-      </w:r>
+        <w:t xml:space="preserve"> WORKON_HOME=~/Develop/</w:t>
+      </w:r>
+      <w:proofErr w:type="spellStart"/>
+      <w:r>
+        <w:t>Envs</w:t>
+      </w:r>
+      <w:proofErr w:type="spellEnd"/>
     </w:p>
     <w:p>
       <w:pPr>
@@ -1278,14 +1869,21 @@
       <w:pPr>
         <w:widowControl w:val="0"/>
       </w:pPr>
+      <w:proofErr w:type="spellStart"/>
       <w:proofErr w:type="gramStart"/>
       <w:r>
         <w:t>workon</w:t>
       </w:r>
-      <w:proofErr w:type="gramEnd"/>
-      <w:r>
-        <w:t xml:space="preserve"> mgi</w:t>
-      </w:r>
+      <w:proofErr w:type="spellEnd"/>
+      <w:proofErr w:type="gramEnd"/>
+      <w:r>
+        <w:t xml:space="preserve"> </w:t>
+      </w:r>
+      <w:proofErr w:type="spellStart"/>
+      <w:r>
+        <w:t>mgi</w:t>
+      </w:r>
+      <w:proofErr w:type="spellEnd"/>
     </w:p>
     <w:p>
       <w:pPr>
@@ -1302,7 +1900,15 @@
       </w:r>
       <w:proofErr w:type="gramEnd"/>
       <w:r>
-        <w:t xml:space="preserve"> install Django (</w:t>
+        <w:t xml:space="preserve"> install </w:t>
+      </w:r>
+      <w:proofErr w:type="spellStart"/>
+      <w:r>
+        <w:t>Django</w:t>
+      </w:r>
+      <w:proofErr w:type="spellEnd"/>
+      <w:r>
+        <w:t xml:space="preserve"> (</w:t>
       </w:r>
       <w:hyperlink r:id="rId16">
         <w:r>
@@ -1327,7 +1933,15 @@
       </w:r>
       <w:proofErr w:type="gramEnd"/>
       <w:r>
-        <w:t xml:space="preserve"> install mongoengine (</w:t>
+        <w:t xml:space="preserve"> install </w:t>
+      </w:r>
+      <w:proofErr w:type="spellStart"/>
+      <w:r>
+        <w:t>mongoengine</w:t>
+      </w:r>
+      <w:proofErr w:type="spellEnd"/>
+      <w:r>
+        <w:t xml:space="preserve"> (</w:t>
       </w:r>
       <w:hyperlink r:id="rId17">
         <w:r>
@@ -1352,7 +1966,15 @@
       </w:r>
       <w:proofErr w:type="gramEnd"/>
       <w:r>
-        <w:t xml:space="preserve"> install django-auth-ldap (</w:t>
+        <w:t xml:space="preserve"> install </w:t>
+      </w:r>
+      <w:proofErr w:type="spellStart"/>
+      <w:r>
+        <w:t>django-auth-ldap</w:t>
+      </w:r>
+      <w:proofErr w:type="spellEnd"/>
+      <w:r>
+        <w:t xml:space="preserve"> (</w:t>
       </w:r>
       <w:hyperlink r:id="rId18">
         <w:r>
@@ -1376,7 +1998,15 @@
       </w:r>
       <w:proofErr w:type="gramEnd"/>
       <w:r>
-        <w:t xml:space="preserve"> install django-dajax (</w:t>
+        <w:t xml:space="preserve"> install </w:t>
+      </w:r>
+      <w:proofErr w:type="spellStart"/>
+      <w:r>
+        <w:t>django-dajax</w:t>
+      </w:r>
+      <w:proofErr w:type="spellEnd"/>
+      <w:r>
+        <w:t xml:space="preserve"> (</w:t>
       </w:r>
       <w:hyperlink r:id="rId19">
         <w:r>
@@ -1401,7 +2031,15 @@
       </w:r>
       <w:proofErr w:type="gramEnd"/>
       <w:r>
-        <w:t xml:space="preserve"> install xlrd (needed for Microsoft Excel to HDF5 translation/mapping)</w:t>
+        <w:t xml:space="preserve"> install </w:t>
+      </w:r>
+      <w:proofErr w:type="spellStart"/>
+      <w:r>
+        <w:t>xlrd</w:t>
+      </w:r>
+      <w:proofErr w:type="spellEnd"/>
+      <w:r>
+        <w:t xml:space="preserve"> (needed for Microsoft Excel to HDF5 translation/mapping)</w:t>
       </w:r>
     </w:p>
     <w:p>
@@ -1414,7 +2052,15 @@
       </w:r>
       <w:proofErr w:type="gramEnd"/>
       <w:r>
-        <w:t xml:space="preserve"> install xmltodict (</w:t>
+        <w:t xml:space="preserve"> install </w:t>
+      </w:r>
+      <w:proofErr w:type="spellStart"/>
+      <w:r>
+        <w:t>xmltodict</w:t>
+      </w:r>
+      <w:proofErr w:type="spellEnd"/>
+      <w:r>
+        <w:t xml:space="preserve"> (</w:t>
       </w:r>
       <w:hyperlink r:id="rId20">
         <w:r>
@@ -1439,7 +2085,15 @@
       </w:r>
       <w:proofErr w:type="gramEnd"/>
       <w:r>
-        <w:t xml:space="preserve"> install pyzmq (</w:t>
+        <w:t xml:space="preserve"> install </w:t>
+      </w:r>
+      <w:proofErr w:type="spellStart"/>
+      <w:r>
+        <w:t>pyzmq</w:t>
+      </w:r>
+      <w:proofErr w:type="spellEnd"/>
+      <w:r>
+        <w:t xml:space="preserve"> (</w:t>
       </w:r>
       <w:hyperlink r:id="rId21">
         <w:r>
@@ -1463,7 +2117,15 @@
       </w:r>
       <w:proofErr w:type="gramEnd"/>
       <w:r>
-        <w:t xml:space="preserve"> install lxml (</w:t>
+        <w:t xml:space="preserve"> install </w:t>
+      </w:r>
+      <w:proofErr w:type="spellStart"/>
+      <w:r>
+        <w:t>lxml</w:t>
+      </w:r>
+      <w:proofErr w:type="spellEnd"/>
+      <w:r>
+        <w:t xml:space="preserve"> (</w:t>
       </w:r>
       <w:hyperlink r:id="rId22">
         <w:r>
@@ -1486,7 +2148,6 @@
         <w:rPr>
           <w:color w:val="auto"/>
         </w:rPr>
-        <w:lastRenderedPageBreak/>
         <w:t>pip</w:t>
       </w:r>
       <w:proofErr w:type="gramEnd"/>
@@ -1494,7 +2155,21 @@
         <w:rPr>
           <w:color w:val="auto"/>
         </w:rPr>
-        <w:t xml:space="preserve"> install python-dateutil (</w:t>
+        <w:t xml:space="preserve"> install python-</w:t>
+      </w:r>
+      <w:proofErr w:type="spellStart"/>
+      <w:r>
+        <w:rPr>
+          <w:color w:val="auto"/>
+        </w:rPr>
+        <w:t>dateutil</w:t>
+      </w:r>
+      <w:proofErr w:type="spellEnd"/>
+      <w:r>
+        <w:rPr>
+          <w:color w:val="auto"/>
+        </w:rPr>
+        <w:t xml:space="preserve"> (</w:t>
       </w:r>
       <w:hyperlink r:id="rId23" w:history="1">
         <w:r>
@@ -1521,7 +2196,15 @@
       </w:r>
       <w:proofErr w:type="gramEnd"/>
       <w:r>
-        <w:t xml:space="preserve"> install djangorestframework (</w:t>
+        <w:t xml:space="preserve"> install </w:t>
+      </w:r>
+      <w:proofErr w:type="spellStart"/>
+      <w:r>
+        <w:t>djangorestframework</w:t>
+      </w:r>
+      <w:proofErr w:type="spellEnd"/>
+      <w:r>
+        <w:t xml:space="preserve"> (</w:t>
       </w:r>
       <w:hyperlink r:id="rId24">
         <w:r>
@@ -1546,7 +2229,23 @@
       </w:r>
       <w:proofErr w:type="gramEnd"/>
       <w:r>
-        <w:t xml:space="preserve"> install django-rest-framework-mongoengine (</w:t>
+        <w:t xml:space="preserve"> install </w:t>
+      </w:r>
+      <w:proofErr w:type="spellStart"/>
+      <w:r>
+        <w:t>django</w:t>
+      </w:r>
+      <w:proofErr w:type="spellEnd"/>
+      <w:r>
+        <w:t>-rest-framework-</w:t>
+      </w:r>
+      <w:proofErr w:type="spellStart"/>
+      <w:r>
+        <w:t>mongoengine</w:t>
+      </w:r>
+      <w:proofErr w:type="spellEnd"/>
+      <w:r>
+        <w:t xml:space="preserve"> (</w:t>
       </w:r>
       <w:hyperlink r:id="rId25">
         <w:r>
@@ -1567,11 +2266,20 @@
       </w:pPr>
       <w:proofErr w:type="gramStart"/>
       <w:r>
+        <w:lastRenderedPageBreak/>
         <w:t>pip</w:t>
       </w:r>
       <w:proofErr w:type="gramEnd"/>
       <w:r>
-        <w:t xml:space="preserve"> install django-rest-swagger (</w:t>
+        <w:t xml:space="preserve"> install </w:t>
+      </w:r>
+      <w:proofErr w:type="spellStart"/>
+      <w:r>
+        <w:t>django</w:t>
+      </w:r>
+      <w:proofErr w:type="spellEnd"/>
+      <w:r>
+        <w:t>-rest-swagger (</w:t>
       </w:r>
       <w:hyperlink r:id="rId26">
         <w:r>
@@ -1601,8 +2309,13 @@
       </w:r>
       <w:proofErr w:type="gramEnd"/>
       <w:r>
-        <w:t xml:space="preserve"> manage.py syncdb</w:t>
-      </w:r>
+        <w:t xml:space="preserve"> manage.py </w:t>
+      </w:r>
+      <w:proofErr w:type="spellStart"/>
+      <w:r>
+        <w:t>syncdb</w:t>
+      </w:r>
+      <w:proofErr w:type="spellEnd"/>
     </w:p>
     <w:p>
       <w:pPr>
@@ -1622,7 +2335,31 @@
         <w:widowControl w:val="0"/>
       </w:pPr>
       <w:r>
-        <w:t>You just installed Django's auth system, which means you don't have any superusers defined.</w:t>
+        <w:t xml:space="preserve">You just installed </w:t>
+      </w:r>
+      <w:proofErr w:type="spellStart"/>
+      <w:r>
+        <w:t>Django's</w:t>
+      </w:r>
+      <w:proofErr w:type="spellEnd"/>
+      <w:r>
+        <w:t xml:space="preserve"> </w:t>
+      </w:r>
+      <w:proofErr w:type="spellStart"/>
+      <w:r>
+        <w:t>auth</w:t>
+      </w:r>
+      <w:proofErr w:type="spellEnd"/>
+      <w:r>
+        <w:t xml:space="preserve"> system, which means you don't have any </w:t>
+      </w:r>
+      <w:proofErr w:type="spellStart"/>
+      <w:r>
+        <w:t>superusers</w:t>
+      </w:r>
+      <w:proofErr w:type="spellEnd"/>
+      <w:r>
+        <w:t xml:space="preserve"> defined.</w:t>
       </w:r>
     </w:p>
     <w:p>
@@ -1664,8 +2401,13 @@
       </w:r>
       <w:proofErr w:type="gramEnd"/>
       <w:r>
-        <w:t xml:space="preserve"> manage.py runserver</w:t>
-      </w:r>
+        <w:t xml:space="preserve"> manage.py </w:t>
+      </w:r>
+      <w:proofErr w:type="spellStart"/>
+      <w:r>
+        <w:t>runserver</w:t>
+      </w:r>
+      <w:proofErr w:type="spellEnd"/>
     </w:p>
     <w:p>
       <w:pPr>
@@ -1694,7 +2436,15 @@
         <w:widowControl w:val="0"/>
       </w:pPr>
       <w:r>
-        <w:t>For Materials Data Curation System, Go to</w:t>
+        <w:t xml:space="preserve">For Materials Data </w:t>
+      </w:r>
+      <w:proofErr w:type="spellStart"/>
+      <w:r>
+        <w:t>Curation</w:t>
+      </w:r>
+      <w:proofErr w:type="spellEnd"/>
+      <w:r>
+        <w:t xml:space="preserve"> System, Go to</w:t>
       </w:r>
       <w:proofErr w:type="gramStart"/>
       <w:r>
@@ -1738,7 +2488,15 @@
         <w:widowControl w:val="0"/>
       </w:pPr>
       <w:r>
-        <w:t>For Materials Data Curation Administration, Go to</w:t>
+        <w:t xml:space="preserve">For Materials Data </w:t>
+      </w:r>
+      <w:proofErr w:type="spellStart"/>
+      <w:r>
+        <w:t>Curation</w:t>
+      </w:r>
+      <w:proofErr w:type="spellEnd"/>
+      <w:r>
+        <w:t xml:space="preserve"> Administration, Go to</w:t>
       </w:r>
       <w:proofErr w:type="gramStart"/>
       <w:r>
@@ -2707,7 +3465,7 @@
   <a:extraClrSchemeLst/>
   <a:extLst>
     <a:ext uri="{05A4C25C-085E-4340-85A3-A5531E510DB2}">
-      <thm15:themeFamily xmlns:thm15="http://schemas.microsoft.com/office/thememl/2012/main" xmlns="" name="Office Theme" id="{62F939B6-93AF-4DB8-9C6B-D6C7DFDC589F}" vid="{4A3C46E8-61CC-4603-A589-7422A47A8E4A}"/>
+      <thm15:themeFamily xmlns="" xmlns:thm15="http://schemas.microsoft.com/office/thememl/2012/main" name="Office Theme" id="{62F939B6-93AF-4DB8-9C6B-D6C7DFDC589F}" vid="{4A3C46E8-61CC-4603-A589-7422A47A8E4A}"/>
     </a:ext>
   </a:extLst>
 </a:theme>

</xml_diff>